<commit_message>
Update Video 17 - RuntimeException.docx
</commit_message>
<xml_diff>
--- a/Video 17 - RuntimeException.docx
+++ b/Video 17 - RuntimeException.docx
@@ -102,6 +102,11 @@
     </w:p>
     <w:p>
       <w:r>
+        <w:t>Este error se dio cuando se intento acceder a una posición invalida de un array.</w:t>
+      </w:r>
+    </w:p>
+    <w:p>
+      <w:r>
         <w:t xml:space="preserve">Por ejemplo: </w:t>
       </w:r>
     </w:p>
@@ -171,6 +176,22 @@
       </w:r>
       <w:proofErr w:type="spellEnd"/>
       <w:proofErr w:type="gramEnd"/>
+      <w:r>
+        <w:t xml:space="preserve"> nos damos cuenta a que familia pertenece el error </w:t>
+      </w:r>
+      <w:proofErr w:type="spellStart"/>
+      <w:r>
+        <w:t>ArrayIndexOutOfBoundsException</w:t>
+      </w:r>
+      <w:proofErr w:type="spellEnd"/>
+      <w:r>
+        <w:t xml:space="preserve"> . </w:t>
+      </w:r>
+    </w:p>
+    <w:p>
+      <w:r>
+        <w:t xml:space="preserve"> </w:t>
+      </w:r>
     </w:p>
     <w:p>
       <w:r>
@@ -329,6 +350,55 @@
         <w:t>” para que marque la salida de errores.</w:t>
       </w:r>
     </w:p>
+    <w:p>
+      <w:r>
+        <w:rPr>
+          <w:noProof/>
+        </w:rPr>
+        <w:drawing>
+          <wp:inline distT="0" distB="0" distL="0" distR="0" wp14:anchorId="5E82484B" wp14:editId="73319838">
+            <wp:extent cx="5612130" cy="4106545"/>
+            <wp:effectExtent l="0" t="0" r="7620" b="8255"/>
+            <wp:docPr id="5" name="Imagen 5" descr="Interfaz de usuario gráfica, Texto, Aplicación&#10;&#10;Descripción generada automáticamente"/>
+            <wp:cNvGraphicFramePr>
+              <a:graphicFrameLocks xmlns:a="http://schemas.openxmlformats.org/drawingml/2006/main" noChangeAspect="1"/>
+            </wp:cNvGraphicFramePr>
+            <a:graphic xmlns:a="http://schemas.openxmlformats.org/drawingml/2006/main">
+              <a:graphicData uri="http://schemas.openxmlformats.org/drawingml/2006/picture">
+                <pic:pic xmlns:pic="http://schemas.openxmlformats.org/drawingml/2006/picture">
+                  <pic:nvPicPr>
+                    <pic:cNvPr id="5" name="Imagen 5" descr="Interfaz de usuario gráfica, Texto, Aplicación&#10;&#10;Descripción generada automáticamente"/>
+                    <pic:cNvPicPr/>
+                  </pic:nvPicPr>
+                  <pic:blipFill>
+                    <a:blip r:embed="rId8"/>
+                    <a:stretch>
+                      <a:fillRect/>
+                    </a:stretch>
+                  </pic:blipFill>
+                  <pic:spPr>
+                    <a:xfrm>
+                      <a:off x="0" y="0"/>
+                      <a:ext cx="5612130" cy="4106545"/>
+                    </a:xfrm>
+                    <a:prstGeom prst="rect">
+                      <a:avLst/>
+                    </a:prstGeom>
+                  </pic:spPr>
+                </pic:pic>
+              </a:graphicData>
+            </a:graphic>
+          </wp:inline>
+        </w:drawing>
+      </w:r>
+    </w:p>
+    <w:p>
+      <w:r>
+        <w:t xml:space="preserve">Es importante el orden en el que se codifican las excepciones, ya que si ponemos una muy genérica (padre) en la parte superior del código no te permitirá entrar en los otros catch de los cuales podríamos obtener información mas especifica acerca de los errores. </w:t>
+      </w:r>
+    </w:p>
+    <w:p/>
+    <w:p/>
     <w:sectPr>
       <w:pgSz w:w="12240" w:h="15840"/>
       <w:pgMar w:top="1417" w:right="1701" w:bottom="1417" w:left="1701" w:header="708" w:footer="708" w:gutter="0"/>

</xml_diff>